<commit_message>
Fecha tarea 3 para seccion 3602 SP
</commit_message>
<xml_diff>
--- a/Tarea 3.docx
+++ b/Tarea 3.docx
@@ -46,15 +46,7 @@
       </w:pPr>
       <w:r>
         <w:rPr/>
-        <w:t xml:space="preserve">Tomando en cuenta la estructura y los datos que están en </w:t>
-      </w:r>
-      <w:r>
-        <w:rPr/>
-        <w:t>el</w:t>
-      </w:r>
-      <w:r>
-        <w:rPr/>
-        <w:t xml:space="preserve"> modelo de negocio diseñado, realizar las siguientes actividades:</w:t>
+        <w:t>Tomando en cuenta la estructura y los datos que están en el modelo de negocio diseñado, realizar las siguientes actividades:</w:t>
       </w:r>
     </w:p>
     <w:p>
@@ -182,15 +174,7 @@
       </w:pPr>
       <w:r>
         <w:rPr/>
-        <w:t xml:space="preserve">Ingresar nuevas ventas considerando los productos involucrados con cantidad, precios </w:t>
-      </w:r>
-      <w:r>
-        <w:rPr/>
-        <w:t>e informacion asociada a los clientes que compran.</w:t>
-      </w:r>
-      <w:r>
-        <w:rPr/>
-        <w:t xml:space="preserve"> </w:t>
+        <w:t xml:space="preserve">Ingresar nuevas ventas considerando los productos involucrados con cantidad, precios e informacion asociada a los clientes que compran. </w:t>
       </w:r>
     </w:p>
     <w:p>
@@ -226,6 +210,18 @@
       <w:r>
         <w:rPr/>
         <w:t>Fecha de entrega: sábado 7 de agosto, para secciones 3600 y 3601</w:t>
+      </w:r>
+    </w:p>
+    <w:p>
+      <w:pPr>
+        <w:pStyle w:val="Normal"/>
+        <w:bidi w:val="0"/>
+        <w:jc w:val="left"/>
+        <w:rPr/>
+      </w:pPr>
+      <w:r>
+        <w:rPr/>
+        <w:t>Fecha de entrega: miércoles 18 de agosto para la sección 3602 SP</w:t>
       </w:r>
     </w:p>
     <w:p>
@@ -246,6 +242,7 @@
       <w:pgNumType w:fmt="decimal"/>
       <w:formProt w:val="false"/>
       <w:textDirection w:val="lrTb"/>
+      <w:docGrid w:type="default" w:linePitch="100" w:charSpace="0"/>
     </w:sectPr>
   </w:body>
 </w:document>
@@ -265,7 +262,6 @@
         </w:tabs>
         <w:ind w:left="720" w:hanging="360"/>
       </w:pPr>
-      <w:rPr/>
     </w:lvl>
     <w:lvl w:ilvl="1">
       <w:start w:val="1"/>
@@ -278,7 +274,6 @@
         </w:tabs>
         <w:ind w:left="1080" w:hanging="360"/>
       </w:pPr>
-      <w:rPr/>
     </w:lvl>
     <w:lvl w:ilvl="2">
       <w:start w:val="1"/>
@@ -291,7 +286,6 @@
         </w:tabs>
         <w:ind w:left="1440" w:hanging="360"/>
       </w:pPr>
-      <w:rPr/>
     </w:lvl>
     <w:lvl w:ilvl="3">
       <w:start w:val="1"/>
@@ -304,7 +298,6 @@
         </w:tabs>
         <w:ind w:left="1800" w:hanging="360"/>
       </w:pPr>
-      <w:rPr/>
     </w:lvl>
     <w:lvl w:ilvl="4">
       <w:start w:val="1"/>
@@ -317,7 +310,6 @@
         </w:tabs>
         <w:ind w:left="2160" w:hanging="360"/>
       </w:pPr>
-      <w:rPr/>
     </w:lvl>
     <w:lvl w:ilvl="5">
       <w:start w:val="1"/>
@@ -330,7 +322,6 @@
         </w:tabs>
         <w:ind w:left="2520" w:hanging="360"/>
       </w:pPr>
-      <w:rPr/>
     </w:lvl>
     <w:lvl w:ilvl="6">
       <w:start w:val="1"/>
@@ -343,7 +334,6 @@
         </w:tabs>
         <w:ind w:left="2880" w:hanging="360"/>
       </w:pPr>
-      <w:rPr/>
     </w:lvl>
     <w:lvl w:ilvl="7">
       <w:start w:val="1"/>
@@ -356,7 +346,6 @@
         </w:tabs>
         <w:ind w:left="3240" w:hanging="360"/>
       </w:pPr>
-      <w:rPr/>
     </w:lvl>
     <w:lvl w:ilvl="8">
       <w:start w:val="1"/>
@@ -369,7 +358,6 @@
         </w:tabs>
         <w:ind w:left="3600" w:hanging="360"/>
       </w:pPr>
-      <w:rPr/>
     </w:lvl>
   </w:abstractNum>
   <w:abstractNum w:abstractNumId="2">
@@ -507,14 +495,12 @@
       <w:rPr>
         <w:rFonts w:ascii="Liberation Serif" w:hAnsi="Liberation Serif" w:eastAsia="Noto Serif CJK SC" w:cs="Lohit Devanagari"/>
         <w:kern w:val="2"/>
-        <w:sz w:val="24"/>
         <w:szCs w:val="24"/>
         <w:lang w:val="es-CL" w:eastAsia="zh-CN" w:bidi="hi-IN"/>
       </w:rPr>
     </w:rPrDefault>
     <w:pPrDefault>
       <w:pPr>
-        <w:widowControl/>
         <w:suppressAutoHyphens w:val="true"/>
       </w:pPr>
     </w:pPrDefault>
@@ -524,7 +510,10 @@
     <w:qFormat/>
     <w:pPr>
       <w:widowControl/>
+      <w:suppressAutoHyphens w:val="true"/>
       <w:bidi w:val="0"/>
+      <w:spacing w:before="0" w:after="0"/>
+      <w:jc w:val="left"/>
     </w:pPr>
     <w:rPr>
       <w:rFonts w:ascii="Liberation Serif" w:hAnsi="Liberation Serif" w:eastAsia="Noto Serif CJK SC" w:cs="Lohit Devanagari"/>

</xml_diff>